<commit_message>
Try to fix Error
</commit_message>
<xml_diff>
--- a/src/main/resources/Custom ErrorCodeDetails.docx
+++ b/src/main/resources/Custom ErrorCodeDetails.docx
@@ -58,8 +58,13 @@
             <w:tcW w:w="7195" w:type="dxa"/>
           </w:tcPr>
           <w:p>
-            <w:r>
-              <w:t>Sql Grammar Exception</w:t>
+            <w:proofErr w:type="spellStart"/>
+            <w:r>
+              <w:t>Sql</w:t>
+            </w:r>
+            <w:proofErr w:type="spellEnd"/>
+            <w:r>
+              <w:t xml:space="preserve"> Grammar Exception</w:t>
             </w:r>
           </w:p>
         </w:tc>
@@ -81,7 +86,15 @@
           </w:tcPr>
           <w:p>
             <w:r>
-              <w:t>Network or driver issue or db is temporarily unavailable</w:t>
+              <w:t xml:space="preserve">Network or driver issue or </w:t>
+            </w:r>
+            <w:proofErr w:type="spellStart"/>
+            <w:r>
+              <w:t>db</w:t>
+            </w:r>
+            <w:proofErr w:type="spellEnd"/>
+            <w:r>
+              <w:t xml:space="preserve"> is temporarily unavailable</w:t>
             </w:r>
           </w:p>
         </w:tc>
@@ -126,6 +139,28 @@
           <w:p>
             <w:r>
               <w:t>wrong number or types of arguments</w:t>
+            </w:r>
+          </w:p>
+        </w:tc>
+      </w:tr>
+      <w:tr>
+        <w:tc>
+          <w:tcPr>
+            <w:tcW w:w="2155" w:type="dxa"/>
+          </w:tcPr>
+          <w:p>
+            <w:r>
+              <w:t>4005</w:t>
+            </w:r>
+          </w:p>
+        </w:tc>
+        <w:tc>
+          <w:tcPr>
+            <w:tcW w:w="7195" w:type="dxa"/>
+          </w:tcPr>
+          <w:p>
+            <w:r>
+              <w:t>Operation Failed. You are not permitted to update vehicle settings</w:t>
             </w:r>
           </w:p>
         </w:tc>

</xml_diff>

<commit_message>
custom error docs has been updated
</commit_message>
<xml_diff>
--- a/src/main/resources/Custom ErrorCodeDetails.docx
+++ b/src/main/resources/Custom ErrorCodeDetails.docx
@@ -5,17 +5,20 @@
     <w:tbl>
       <w:tblPr>
         <w:tblStyle w:val="TableGrid"/>
-        <w:tblW w:w="0" w:type="auto"/>
+        <w:tblW w:w="9373" w:type="dxa"/>
         <w:tblLook w:val="04A0" w:firstRow="1" w:lastRow="0" w:firstColumn="1" w:lastColumn="0" w:noHBand="0" w:noVBand="1"/>
       </w:tblPr>
       <w:tblGrid>
-        <w:gridCol w:w="2155"/>
-        <w:gridCol w:w="7195"/>
+        <w:gridCol w:w="2160"/>
+        <w:gridCol w:w="7213"/>
       </w:tblGrid>
       <w:tr>
-        <w:tc>
-          <w:tcPr>
-            <w:tcW w:w="2155" w:type="dxa"/>
+        <w:trPr>
+          <w:trHeight w:val="438"/>
+        </w:trPr>
+        <w:tc>
+          <w:tcPr>
+            <w:tcW w:w="2160" w:type="dxa"/>
             <w:shd w:val="clear" w:color="auto" w:fill="E7E6E6" w:themeFill="background2"/>
           </w:tcPr>
           <w:p>
@@ -29,7 +32,7 @@
         </w:tc>
         <w:tc>
           <w:tcPr>
-            <w:tcW w:w="7195" w:type="dxa"/>
+            <w:tcW w:w="7213" w:type="dxa"/>
             <w:shd w:val="clear" w:color="auto" w:fill="E7E6E6" w:themeFill="background2"/>
           </w:tcPr>
           <w:p>
@@ -43,9 +46,12 @@
         </w:tc>
       </w:tr>
       <w:tr>
-        <w:tc>
-          <w:tcPr>
-            <w:tcW w:w="2155" w:type="dxa"/>
+        <w:trPr>
+          <w:trHeight w:val="438"/>
+        </w:trPr>
+        <w:tc>
+          <w:tcPr>
+            <w:tcW w:w="2160" w:type="dxa"/>
           </w:tcPr>
           <w:p>
             <w:r>
@@ -55,7 +61,7 @@
         </w:tc>
         <w:tc>
           <w:tcPr>
-            <w:tcW w:w="7195" w:type="dxa"/>
+            <w:tcW w:w="7213" w:type="dxa"/>
           </w:tcPr>
           <w:p>
             <w:proofErr w:type="spellStart"/>
@@ -70,9 +76,12 @@
         </w:tc>
       </w:tr>
       <w:tr>
-        <w:tc>
-          <w:tcPr>
-            <w:tcW w:w="2155" w:type="dxa"/>
+        <w:trPr>
+          <w:trHeight w:val="458"/>
+        </w:trPr>
+        <w:tc>
+          <w:tcPr>
+            <w:tcW w:w="2160" w:type="dxa"/>
           </w:tcPr>
           <w:p>
             <w:r>
@@ -82,7 +91,7 @@
         </w:tc>
         <w:tc>
           <w:tcPr>
-            <w:tcW w:w="7195" w:type="dxa"/>
+            <w:tcW w:w="7213" w:type="dxa"/>
           </w:tcPr>
           <w:p>
             <w:r>
@@ -100,9 +109,12 @@
         </w:tc>
       </w:tr>
       <w:tr>
-        <w:tc>
-          <w:tcPr>
-            <w:tcW w:w="2155" w:type="dxa"/>
+        <w:trPr>
+          <w:trHeight w:val="438"/>
+        </w:trPr>
+        <w:tc>
+          <w:tcPr>
+            <w:tcW w:w="2160" w:type="dxa"/>
           </w:tcPr>
           <w:p>
             <w:r>
@@ -112,7 +124,7 @@
         </w:tc>
         <w:tc>
           <w:tcPr>
-            <w:tcW w:w="7195" w:type="dxa"/>
+            <w:tcW w:w="7213" w:type="dxa"/>
           </w:tcPr>
           <w:p>
             <w:r>
@@ -122,9 +134,12 @@
         </w:tc>
       </w:tr>
       <w:tr>
-        <w:tc>
-          <w:tcPr>
-            <w:tcW w:w="2155" w:type="dxa"/>
+        <w:trPr>
+          <w:trHeight w:val="438"/>
+        </w:trPr>
+        <w:tc>
+          <w:tcPr>
+            <w:tcW w:w="2160" w:type="dxa"/>
           </w:tcPr>
           <w:p>
             <w:r>
@@ -134,7 +149,7 @@
         </w:tc>
         <w:tc>
           <w:tcPr>
-            <w:tcW w:w="7195" w:type="dxa"/>
+            <w:tcW w:w="7213" w:type="dxa"/>
           </w:tcPr>
           <w:p>
             <w:r>
@@ -144,9 +159,12 @@
         </w:tc>
       </w:tr>
       <w:tr>
-        <w:tc>
-          <w:tcPr>
-            <w:tcW w:w="2155" w:type="dxa"/>
+        <w:trPr>
+          <w:trHeight w:val="438"/>
+        </w:trPr>
+        <w:tc>
+          <w:tcPr>
+            <w:tcW w:w="2160" w:type="dxa"/>
           </w:tcPr>
           <w:p>
             <w:r>
@@ -156,13 +174,374 @@
         </w:tc>
         <w:tc>
           <w:tcPr>
-            <w:tcW w:w="7195" w:type="dxa"/>
+            <w:tcW w:w="7213" w:type="dxa"/>
           </w:tcPr>
           <w:p>
             <w:r>
               <w:t>Operation Failed. You are not permitted to update vehicle settings</w:t>
             </w:r>
           </w:p>
+        </w:tc>
+      </w:tr>
+      <w:tr>
+        <w:trPr>
+          <w:trHeight w:val="438"/>
+        </w:trPr>
+        <w:tc>
+          <w:tcPr>
+            <w:tcW w:w="2160" w:type="dxa"/>
+          </w:tcPr>
+          <w:p>
+            <w:r>
+              <w:t>4011</w:t>
+            </w:r>
+          </w:p>
+        </w:tc>
+        <w:tc>
+          <w:tcPr>
+            <w:tcW w:w="7213" w:type="dxa"/>
+          </w:tcPr>
+          <w:p>
+            <w:r>
+              <w:t>App Common Exception</w:t>
+            </w:r>
+          </w:p>
+        </w:tc>
+      </w:tr>
+      <w:tr>
+        <w:trPr>
+          <w:trHeight w:val="438"/>
+        </w:trPr>
+        <w:tc>
+          <w:tcPr>
+            <w:tcW w:w="2160" w:type="dxa"/>
+          </w:tcPr>
+          <w:p>
+            <w:r>
+              <w:t>400</w:t>
+            </w:r>
+          </w:p>
+        </w:tc>
+        <w:tc>
+          <w:tcPr>
+            <w:tcW w:w="7213" w:type="dxa"/>
+          </w:tcPr>
+          <w:p>
+            <w:r>
+              <w:t>BAD REQUEST 2</w:t>
+            </w:r>
+          </w:p>
+        </w:tc>
+      </w:tr>
+      <w:tr>
+        <w:trPr>
+          <w:trHeight w:val="438"/>
+        </w:trPr>
+        <w:tc>
+          <w:tcPr>
+            <w:tcW w:w="2160" w:type="dxa"/>
+          </w:tcPr>
+          <w:p>
+            <w:r>
+              <w:t>40</w:t>
+            </w:r>
+            <w:r>
+              <w:t>15</w:t>
+            </w:r>
+          </w:p>
+        </w:tc>
+        <w:tc>
+          <w:tcPr>
+            <w:tcW w:w="7213" w:type="dxa"/>
+          </w:tcPr>
+          <w:p>
+            <w:r>
+              <w:t>Your account is blocked. Please contact with call center</w:t>
+            </w:r>
+          </w:p>
+        </w:tc>
+      </w:tr>
+      <w:tr>
+        <w:trPr>
+          <w:trHeight w:val="438"/>
+        </w:trPr>
+        <w:tc>
+          <w:tcPr>
+            <w:tcW w:w="2160" w:type="dxa"/>
+          </w:tcPr>
+          <w:p>
+            <w:r>
+              <w:t>40</w:t>
+            </w:r>
+            <w:r>
+              <w:t>16</w:t>
+            </w:r>
+          </w:p>
+        </w:tc>
+        <w:tc>
+          <w:tcPr>
+            <w:tcW w:w="7213" w:type="dxa"/>
+          </w:tcPr>
+          <w:p>
+            <w:r>
+              <w:t>User credential not matched</w:t>
+            </w:r>
+          </w:p>
+        </w:tc>
+      </w:tr>
+      <w:tr>
+        <w:trPr>
+          <w:trHeight w:val="438"/>
+        </w:trPr>
+        <w:tc>
+          <w:tcPr>
+            <w:tcW w:w="2160" w:type="dxa"/>
+          </w:tcPr>
+          <w:p>
+            <w:r>
+              <w:t>4006</w:t>
+            </w:r>
+          </w:p>
+        </w:tc>
+        <w:tc>
+          <w:tcPr>
+            <w:tcW w:w="7213" w:type="dxa"/>
+          </w:tcPr>
+          <w:p>
+            <w:r>
+              <w:t>User not found</w:t>
+            </w:r>
+          </w:p>
+        </w:tc>
+      </w:tr>
+      <w:tr>
+        <w:trPr>
+          <w:trHeight w:val="438"/>
+        </w:trPr>
+        <w:tc>
+          <w:tcPr>
+            <w:tcW w:w="2160" w:type="dxa"/>
+          </w:tcPr>
+          <w:p>
+            <w:r>
+              <w:t>4007</w:t>
+            </w:r>
+          </w:p>
+        </w:tc>
+        <w:tc>
+          <w:tcPr>
+            <w:tcW w:w="7213" w:type="dxa"/>
+          </w:tcPr>
+          <w:p>
+            <w:r>
+              <w:t>Could not fetch profile information</w:t>
+            </w:r>
+          </w:p>
+        </w:tc>
+      </w:tr>
+      <w:tr>
+        <w:trPr>
+          <w:trHeight w:val="438"/>
+        </w:trPr>
+        <w:tc>
+          <w:tcPr>
+            <w:tcW w:w="2160" w:type="dxa"/>
+          </w:tcPr>
+          <w:p>
+            <w:r>
+              <w:t>4008</w:t>
+            </w:r>
+          </w:p>
+        </w:tc>
+        <w:tc>
+          <w:tcPr>
+            <w:tcW w:w="7213" w:type="dxa"/>
+          </w:tcPr>
+          <w:p>
+            <w:r>
+              <w:t xml:space="preserve">Sorry we could not </w:t>
+            </w:r>
+            <w:proofErr w:type="gramStart"/>
+            <w:r>
+              <w:t>found</w:t>
+            </w:r>
+            <w:proofErr w:type="gramEnd"/>
+            <w:r>
+              <w:t xml:space="preserve"> your profile information</w:t>
+            </w:r>
+          </w:p>
+        </w:tc>
+      </w:tr>
+      <w:tr>
+        <w:trPr>
+          <w:trHeight w:val="438"/>
+        </w:trPr>
+        <w:tc>
+          <w:tcPr>
+            <w:tcW w:w="2160" w:type="dxa"/>
+          </w:tcPr>
+          <w:p>
+            <w:r>
+              <w:t>4013</w:t>
+            </w:r>
+          </w:p>
+        </w:tc>
+        <w:tc>
+          <w:tcPr>
+            <w:tcW w:w="7213" w:type="dxa"/>
+          </w:tcPr>
+          <w:p>
+            <w:r>
+              <w:t>Could not fetch profile information</w:t>
+            </w:r>
+          </w:p>
+        </w:tc>
+      </w:tr>
+      <w:tr>
+        <w:trPr>
+          <w:trHeight w:val="438"/>
+        </w:trPr>
+        <w:tc>
+          <w:tcPr>
+            <w:tcW w:w="2160" w:type="dxa"/>
+          </w:tcPr>
+          <w:p>
+            <w:r>
+              <w:t>4014</w:t>
+            </w:r>
+          </w:p>
+        </w:tc>
+        <w:tc>
+          <w:tcPr>
+            <w:tcW w:w="7213" w:type="dxa"/>
+          </w:tcPr>
+          <w:p>
+            <w:r>
+              <w:t>Individual client profile not found</w:t>
+            </w:r>
+          </w:p>
+        </w:tc>
+      </w:tr>
+      <w:tr>
+        <w:trPr>
+          <w:trHeight w:val="438"/>
+        </w:trPr>
+        <w:tc>
+          <w:tcPr>
+            <w:tcW w:w="2160" w:type="dxa"/>
+          </w:tcPr>
+          <w:p>
+            <w:r>
+              <w:t>4012</w:t>
+            </w:r>
+          </w:p>
+        </w:tc>
+        <w:tc>
+          <w:tcPr>
+            <w:tcW w:w="7213" w:type="dxa"/>
+          </w:tcPr>
+          <w:p>
+            <w:r>
+              <w:t>Could not fetch profile information</w:t>
+            </w:r>
+          </w:p>
+        </w:tc>
+      </w:tr>
+      <w:tr>
+        <w:trPr>
+          <w:trHeight w:val="438"/>
+        </w:trPr>
+        <w:tc>
+          <w:tcPr>
+            <w:tcW w:w="2160" w:type="dxa"/>
+          </w:tcPr>
+          <w:p>
+            <w:r>
+              <w:t>4010</w:t>
+            </w:r>
+          </w:p>
+        </w:tc>
+        <w:tc>
+          <w:tcPr>
+            <w:tcW w:w="7213" w:type="dxa"/>
+          </w:tcPr>
+          <w:p>
+            <w:r>
+              <w:t>Individual client profile not found</w:t>
+            </w:r>
+          </w:p>
+        </w:tc>
+      </w:tr>
+      <w:tr>
+        <w:trPr>
+          <w:trHeight w:val="438"/>
+        </w:trPr>
+        <w:tc>
+          <w:tcPr>
+            <w:tcW w:w="2160" w:type="dxa"/>
+          </w:tcPr>
+          <w:p>
+            <w:r>
+              <w:t>4011</w:t>
+            </w:r>
+          </w:p>
+        </w:tc>
+        <w:tc>
+          <w:tcPr>
+            <w:tcW w:w="7213" w:type="dxa"/>
+          </w:tcPr>
+          <w:p>
+            <w:r>
+              <w:t>Invalid profile type</w:t>
+            </w:r>
+          </w:p>
+        </w:tc>
+      </w:tr>
+      <w:tr>
+        <w:trPr>
+          <w:trHeight w:val="438"/>
+        </w:trPr>
+        <w:tc>
+          <w:tcPr>
+            <w:tcW w:w="2160" w:type="dxa"/>
+          </w:tcPr>
+          <w:p>
+            <w:r>
+              <w:t>8011</w:t>
+            </w:r>
+          </w:p>
+        </w:tc>
+        <w:tc>
+          <w:tcPr>
+            <w:tcW w:w="7213" w:type="dxa"/>
+          </w:tcPr>
+          <w:p>
+            <w:proofErr w:type="spellStart"/>
+            <w:r>
+              <w:t>UserType</w:t>
+            </w:r>
+            <w:proofErr w:type="spellEnd"/>
+            <w:r>
+              <w:t xml:space="preserve"> is Wrong</w:t>
+            </w:r>
+          </w:p>
+        </w:tc>
+      </w:tr>
+      <w:tr>
+        <w:trPr>
+          <w:trHeight w:val="438"/>
+        </w:trPr>
+        <w:tc>
+          <w:tcPr>
+            <w:tcW w:w="2160" w:type="dxa"/>
+          </w:tcPr>
+          <w:p/>
+        </w:tc>
+        <w:tc>
+          <w:tcPr>
+            <w:tcW w:w="7213" w:type="dxa"/>
+          </w:tcPr>
+          <w:p/>
         </w:tc>
       </w:tr>
     </w:tbl>
@@ -624,6 +1003,56 @@
       </w:tblBorders>
     </w:tblPr>
   </w:style>
+  <w:style w:type="paragraph" w:styleId="HTMLPreformatted">
+    <w:name w:val="HTML Preformatted"/>
+    <w:basedOn w:val="Normal"/>
+    <w:link w:val="HTMLPreformattedChar"/>
+    <w:uiPriority w:val="99"/>
+    <w:unhideWhenUsed/>
+    <w:rsid w:val="00E37C7A"/>
+    <w:pPr>
+      <w:tabs>
+        <w:tab w:val="left" w:pos="916"/>
+        <w:tab w:val="left" w:pos="1832"/>
+        <w:tab w:val="left" w:pos="2748"/>
+        <w:tab w:val="left" w:pos="3664"/>
+        <w:tab w:val="left" w:pos="4580"/>
+        <w:tab w:val="left" w:pos="5496"/>
+        <w:tab w:val="left" w:pos="6412"/>
+        <w:tab w:val="left" w:pos="7328"/>
+        <w:tab w:val="left" w:pos="8244"/>
+        <w:tab w:val="left" w:pos="9160"/>
+        <w:tab w:val="left" w:pos="10076"/>
+        <w:tab w:val="left" w:pos="10992"/>
+        <w:tab w:val="left" w:pos="11908"/>
+        <w:tab w:val="left" w:pos="12824"/>
+        <w:tab w:val="left" w:pos="13740"/>
+        <w:tab w:val="left" w:pos="14656"/>
+      </w:tabs>
+      <w:spacing w:after="0" w:line="240" w:lineRule="auto"/>
+    </w:pPr>
+    <w:rPr>
+      <w:rFonts w:ascii="Courier New" w:eastAsia="Times New Roman" w:hAnsi="Courier New" w:cs="Courier New"/>
+      <w:kern w:val="0"/>
+      <w:sz w:val="20"/>
+      <w:szCs w:val="20"/>
+      <w14:ligatures w14:val="none"/>
+    </w:rPr>
+  </w:style>
+  <w:style w:type="character" w:customStyle="1" w:styleId="HTMLPreformattedChar">
+    <w:name w:val="HTML Preformatted Char"/>
+    <w:basedOn w:val="DefaultParagraphFont"/>
+    <w:link w:val="HTMLPreformatted"/>
+    <w:uiPriority w:val="99"/>
+    <w:rsid w:val="00E37C7A"/>
+    <w:rPr>
+      <w:rFonts w:ascii="Courier New" w:eastAsia="Times New Roman" w:hAnsi="Courier New" w:cs="Courier New"/>
+      <w:kern w:val="0"/>
+      <w:sz w:val="20"/>
+      <w:szCs w:val="20"/>
+      <w14:ligatures w14:val="none"/>
+    </w:rPr>
+  </w:style>
 </w:styles>
 </file>
 

</xml_diff>

<commit_message>
Custom Error Code Details is Updated
</commit_message>
<xml_diff>
--- a/src/main/resources/Custom ErrorCodeDetails.docx
+++ b/src/main/resources/Custom ErrorCodeDetails.docx
@@ -64,13 +64,8 @@
             <w:tcW w:w="7213" w:type="dxa"/>
           </w:tcPr>
           <w:p>
-            <w:proofErr w:type="spellStart"/>
-            <w:r>
-              <w:t>Sql</w:t>
-            </w:r>
-            <w:proofErr w:type="spellEnd"/>
-            <w:r>
-              <w:t xml:space="preserve"> Grammar Exception</w:t>
+            <w:r>
+              <w:t>Sql Grammar Exception</w:t>
             </w:r>
           </w:p>
         </w:tc>
@@ -95,15 +90,7 @@
           </w:tcPr>
           <w:p>
             <w:r>
-              <w:t xml:space="preserve">Network or driver issue or </w:t>
-            </w:r>
-            <w:proofErr w:type="spellStart"/>
-            <w:r>
-              <w:t>db</w:t>
-            </w:r>
-            <w:proofErr w:type="spellEnd"/>
-            <w:r>
-              <w:t xml:space="preserve"> is temporarily unavailable</w:t>
+              <w:t>Network or driver issue or db is temporarily unavailable</w:t>
             </w:r>
           </w:p>
         </w:tc>
@@ -359,15 +346,7 @@
           </w:tcPr>
           <w:p>
             <w:r>
-              <w:t xml:space="preserve">Sorry we could not </w:t>
-            </w:r>
-            <w:proofErr w:type="gramStart"/>
-            <w:r>
-              <w:t>found</w:t>
-            </w:r>
-            <w:proofErr w:type="gramEnd"/>
-            <w:r>
-              <w:t xml:space="preserve"> your profile information</w:t>
+              <w:t>Sorry we could not found your profile information</w:t>
             </w:r>
           </w:p>
         </w:tc>
@@ -516,32 +495,35 @@
             <w:tcW w:w="7213" w:type="dxa"/>
           </w:tcPr>
           <w:p>
-            <w:proofErr w:type="spellStart"/>
-            <w:r>
-              <w:t>UserType</w:t>
-            </w:r>
-            <w:proofErr w:type="spellEnd"/>
-            <w:r>
-              <w:t xml:space="preserve"> is Wrong</w:t>
-            </w:r>
-          </w:p>
-        </w:tc>
-      </w:tr>
-      <w:tr>
-        <w:trPr>
-          <w:trHeight w:val="438"/>
-        </w:trPr>
-        <w:tc>
-          <w:tcPr>
-            <w:tcW w:w="2160" w:type="dxa"/>
-          </w:tcPr>
-          <w:p/>
-        </w:tc>
-        <w:tc>
-          <w:tcPr>
-            <w:tcW w:w="7213" w:type="dxa"/>
-          </w:tcPr>
-          <w:p/>
+            <w:r>
+              <w:t>UserType is Wrong</w:t>
+            </w:r>
+          </w:p>
+        </w:tc>
+      </w:tr>
+      <w:tr>
+        <w:trPr>
+          <w:trHeight w:val="438"/>
+        </w:trPr>
+        <w:tc>
+          <w:tcPr>
+            <w:tcW w:w="2160" w:type="dxa"/>
+          </w:tcPr>
+          <w:p>
+            <w:r>
+              <w:t>4041</w:t>
+            </w:r>
+          </w:p>
+        </w:tc>
+        <w:tc>
+          <w:tcPr>
+            <w:tcW w:w="7213" w:type="dxa"/>
+          </w:tcPr>
+          <w:p>
+            <w:r>
+              <w:t>User Data  not found</w:t>
+            </w:r>
+          </w:p>
         </w:tc>
       </w:tr>
     </w:tbl>

</xml_diff>

<commit_message>
Vehicle Setting has been Completed
</commit_message>
<xml_diff>
--- a/src/main/resources/Custom ErrorCodeDetails.docx
+++ b/src/main/resources/Custom ErrorCodeDetails.docx
@@ -5,17 +5,20 @@
     <w:tbl>
       <w:tblPr>
         <w:tblStyle w:val="TableGrid"/>
-        <w:tblW w:w="0" w:type="auto"/>
+        <w:tblW w:w="9373" w:type="dxa"/>
         <w:tblLook w:val="04A0" w:firstRow="1" w:lastRow="0" w:firstColumn="1" w:lastColumn="0" w:noHBand="0" w:noVBand="1"/>
       </w:tblPr>
       <w:tblGrid>
-        <w:gridCol w:w="2155"/>
-        <w:gridCol w:w="7195"/>
+        <w:gridCol w:w="2160"/>
+        <w:gridCol w:w="7213"/>
       </w:tblGrid>
       <w:tr>
-        <w:tc>
-          <w:tcPr>
-            <w:tcW w:w="2155" w:type="dxa"/>
+        <w:trPr>
+          <w:trHeight w:val="438"/>
+        </w:trPr>
+        <w:tc>
+          <w:tcPr>
+            <w:tcW w:w="2160" w:type="dxa"/>
             <w:shd w:val="clear" w:color="auto" w:fill="E7E6E6" w:themeFill="background2"/>
           </w:tcPr>
           <w:p>
@@ -29,7 +32,7 @@
         </w:tc>
         <w:tc>
           <w:tcPr>
-            <w:tcW w:w="7195" w:type="dxa"/>
+            <w:tcW w:w="7213" w:type="dxa"/>
             <w:shd w:val="clear" w:color="auto" w:fill="E7E6E6" w:themeFill="background2"/>
           </w:tcPr>
           <w:p>
@@ -43,9 +46,12 @@
         </w:tc>
       </w:tr>
       <w:tr>
-        <w:tc>
-          <w:tcPr>
-            <w:tcW w:w="2155" w:type="dxa"/>
+        <w:trPr>
+          <w:trHeight w:val="438"/>
+        </w:trPr>
+        <w:tc>
+          <w:tcPr>
+            <w:tcW w:w="2160" w:type="dxa"/>
           </w:tcPr>
           <w:p>
             <w:r>
@@ -55,7 +61,7 @@
         </w:tc>
         <w:tc>
           <w:tcPr>
-            <w:tcW w:w="7195" w:type="dxa"/>
+            <w:tcW w:w="7213" w:type="dxa"/>
           </w:tcPr>
           <w:p>
             <w:proofErr w:type="spellStart"/>
@@ -70,9 +76,12 @@
         </w:tc>
       </w:tr>
       <w:tr>
-        <w:tc>
-          <w:tcPr>
-            <w:tcW w:w="2155" w:type="dxa"/>
+        <w:trPr>
+          <w:trHeight w:val="458"/>
+        </w:trPr>
+        <w:tc>
+          <w:tcPr>
+            <w:tcW w:w="2160" w:type="dxa"/>
           </w:tcPr>
           <w:p>
             <w:r>
@@ -82,7 +91,7 @@
         </w:tc>
         <w:tc>
           <w:tcPr>
-            <w:tcW w:w="7195" w:type="dxa"/>
+            <w:tcW w:w="7213" w:type="dxa"/>
           </w:tcPr>
           <w:p>
             <w:r>
@@ -100,9 +109,12 @@
         </w:tc>
       </w:tr>
       <w:tr>
-        <w:tc>
-          <w:tcPr>
-            <w:tcW w:w="2155" w:type="dxa"/>
+        <w:trPr>
+          <w:trHeight w:val="438"/>
+        </w:trPr>
+        <w:tc>
+          <w:tcPr>
+            <w:tcW w:w="2160" w:type="dxa"/>
           </w:tcPr>
           <w:p>
             <w:r>
@@ -112,7 +124,7 @@
         </w:tc>
         <w:tc>
           <w:tcPr>
-            <w:tcW w:w="7195" w:type="dxa"/>
+            <w:tcW w:w="7213" w:type="dxa"/>
           </w:tcPr>
           <w:p>
             <w:r>
@@ -122,9 +134,12 @@
         </w:tc>
       </w:tr>
       <w:tr>
-        <w:tc>
-          <w:tcPr>
-            <w:tcW w:w="2155" w:type="dxa"/>
+        <w:trPr>
+          <w:trHeight w:val="438"/>
+        </w:trPr>
+        <w:tc>
+          <w:tcPr>
+            <w:tcW w:w="2160" w:type="dxa"/>
           </w:tcPr>
           <w:p>
             <w:r>
@@ -134,7 +149,7 @@
         </w:tc>
         <w:tc>
           <w:tcPr>
-            <w:tcW w:w="7195" w:type="dxa"/>
+            <w:tcW w:w="7213" w:type="dxa"/>
           </w:tcPr>
           <w:p>
             <w:r>
@@ -144,9 +159,12 @@
         </w:tc>
       </w:tr>
       <w:tr>
-        <w:tc>
-          <w:tcPr>
-            <w:tcW w:w="2155" w:type="dxa"/>
+        <w:trPr>
+          <w:trHeight w:val="438"/>
+        </w:trPr>
+        <w:tc>
+          <w:tcPr>
+            <w:tcW w:w="2160" w:type="dxa"/>
           </w:tcPr>
           <w:p>
             <w:r>
@@ -156,13 +174,374 @@
         </w:tc>
         <w:tc>
           <w:tcPr>
-            <w:tcW w:w="7195" w:type="dxa"/>
+            <w:tcW w:w="7213" w:type="dxa"/>
           </w:tcPr>
           <w:p>
             <w:r>
               <w:t>Operation Failed. You are not permitted to update vehicle settings</w:t>
             </w:r>
           </w:p>
+        </w:tc>
+      </w:tr>
+      <w:tr>
+        <w:trPr>
+          <w:trHeight w:val="438"/>
+        </w:trPr>
+        <w:tc>
+          <w:tcPr>
+            <w:tcW w:w="2160" w:type="dxa"/>
+          </w:tcPr>
+          <w:p>
+            <w:r>
+              <w:t>4011</w:t>
+            </w:r>
+          </w:p>
+        </w:tc>
+        <w:tc>
+          <w:tcPr>
+            <w:tcW w:w="7213" w:type="dxa"/>
+          </w:tcPr>
+          <w:p>
+            <w:r>
+              <w:t>App Common Exception</w:t>
+            </w:r>
+          </w:p>
+        </w:tc>
+      </w:tr>
+      <w:tr>
+        <w:trPr>
+          <w:trHeight w:val="438"/>
+        </w:trPr>
+        <w:tc>
+          <w:tcPr>
+            <w:tcW w:w="2160" w:type="dxa"/>
+          </w:tcPr>
+          <w:p>
+            <w:r>
+              <w:t>400</w:t>
+            </w:r>
+          </w:p>
+        </w:tc>
+        <w:tc>
+          <w:tcPr>
+            <w:tcW w:w="7213" w:type="dxa"/>
+          </w:tcPr>
+          <w:p>
+            <w:r>
+              <w:t>BAD REQUEST 2</w:t>
+            </w:r>
+          </w:p>
+        </w:tc>
+      </w:tr>
+      <w:tr>
+        <w:trPr>
+          <w:trHeight w:val="438"/>
+        </w:trPr>
+        <w:tc>
+          <w:tcPr>
+            <w:tcW w:w="2160" w:type="dxa"/>
+          </w:tcPr>
+          <w:p>
+            <w:r>
+              <w:t>40</w:t>
+            </w:r>
+            <w:r>
+              <w:t>15</w:t>
+            </w:r>
+          </w:p>
+        </w:tc>
+        <w:tc>
+          <w:tcPr>
+            <w:tcW w:w="7213" w:type="dxa"/>
+          </w:tcPr>
+          <w:p>
+            <w:r>
+              <w:t>Your account is blocked. Please contact with call center</w:t>
+            </w:r>
+          </w:p>
+        </w:tc>
+      </w:tr>
+      <w:tr>
+        <w:trPr>
+          <w:trHeight w:val="438"/>
+        </w:trPr>
+        <w:tc>
+          <w:tcPr>
+            <w:tcW w:w="2160" w:type="dxa"/>
+          </w:tcPr>
+          <w:p>
+            <w:r>
+              <w:t>40</w:t>
+            </w:r>
+            <w:r>
+              <w:t>16</w:t>
+            </w:r>
+          </w:p>
+        </w:tc>
+        <w:tc>
+          <w:tcPr>
+            <w:tcW w:w="7213" w:type="dxa"/>
+          </w:tcPr>
+          <w:p>
+            <w:r>
+              <w:t>User credential not matched</w:t>
+            </w:r>
+          </w:p>
+        </w:tc>
+      </w:tr>
+      <w:tr>
+        <w:trPr>
+          <w:trHeight w:val="438"/>
+        </w:trPr>
+        <w:tc>
+          <w:tcPr>
+            <w:tcW w:w="2160" w:type="dxa"/>
+          </w:tcPr>
+          <w:p>
+            <w:r>
+              <w:t>4006</w:t>
+            </w:r>
+          </w:p>
+        </w:tc>
+        <w:tc>
+          <w:tcPr>
+            <w:tcW w:w="7213" w:type="dxa"/>
+          </w:tcPr>
+          <w:p>
+            <w:r>
+              <w:t>User not found</w:t>
+            </w:r>
+          </w:p>
+        </w:tc>
+      </w:tr>
+      <w:tr>
+        <w:trPr>
+          <w:trHeight w:val="438"/>
+        </w:trPr>
+        <w:tc>
+          <w:tcPr>
+            <w:tcW w:w="2160" w:type="dxa"/>
+          </w:tcPr>
+          <w:p>
+            <w:r>
+              <w:t>4007</w:t>
+            </w:r>
+          </w:p>
+        </w:tc>
+        <w:tc>
+          <w:tcPr>
+            <w:tcW w:w="7213" w:type="dxa"/>
+          </w:tcPr>
+          <w:p>
+            <w:r>
+              <w:t>Could not fetch profile information</w:t>
+            </w:r>
+          </w:p>
+        </w:tc>
+      </w:tr>
+      <w:tr>
+        <w:trPr>
+          <w:trHeight w:val="438"/>
+        </w:trPr>
+        <w:tc>
+          <w:tcPr>
+            <w:tcW w:w="2160" w:type="dxa"/>
+          </w:tcPr>
+          <w:p>
+            <w:r>
+              <w:t>4008</w:t>
+            </w:r>
+          </w:p>
+        </w:tc>
+        <w:tc>
+          <w:tcPr>
+            <w:tcW w:w="7213" w:type="dxa"/>
+          </w:tcPr>
+          <w:p>
+            <w:r>
+              <w:t xml:space="preserve">Sorry we could not </w:t>
+            </w:r>
+            <w:proofErr w:type="gramStart"/>
+            <w:r>
+              <w:t>found</w:t>
+            </w:r>
+            <w:proofErr w:type="gramEnd"/>
+            <w:r>
+              <w:t xml:space="preserve"> your profile information</w:t>
+            </w:r>
+          </w:p>
+        </w:tc>
+      </w:tr>
+      <w:tr>
+        <w:trPr>
+          <w:trHeight w:val="438"/>
+        </w:trPr>
+        <w:tc>
+          <w:tcPr>
+            <w:tcW w:w="2160" w:type="dxa"/>
+          </w:tcPr>
+          <w:p>
+            <w:r>
+              <w:t>4013</w:t>
+            </w:r>
+          </w:p>
+        </w:tc>
+        <w:tc>
+          <w:tcPr>
+            <w:tcW w:w="7213" w:type="dxa"/>
+          </w:tcPr>
+          <w:p>
+            <w:r>
+              <w:t>Could not fetch profile information</w:t>
+            </w:r>
+          </w:p>
+        </w:tc>
+      </w:tr>
+      <w:tr>
+        <w:trPr>
+          <w:trHeight w:val="438"/>
+        </w:trPr>
+        <w:tc>
+          <w:tcPr>
+            <w:tcW w:w="2160" w:type="dxa"/>
+          </w:tcPr>
+          <w:p>
+            <w:r>
+              <w:t>4014</w:t>
+            </w:r>
+          </w:p>
+        </w:tc>
+        <w:tc>
+          <w:tcPr>
+            <w:tcW w:w="7213" w:type="dxa"/>
+          </w:tcPr>
+          <w:p>
+            <w:r>
+              <w:t>Individual client profile not found</w:t>
+            </w:r>
+          </w:p>
+        </w:tc>
+      </w:tr>
+      <w:tr>
+        <w:trPr>
+          <w:trHeight w:val="438"/>
+        </w:trPr>
+        <w:tc>
+          <w:tcPr>
+            <w:tcW w:w="2160" w:type="dxa"/>
+          </w:tcPr>
+          <w:p>
+            <w:r>
+              <w:t>4012</w:t>
+            </w:r>
+          </w:p>
+        </w:tc>
+        <w:tc>
+          <w:tcPr>
+            <w:tcW w:w="7213" w:type="dxa"/>
+          </w:tcPr>
+          <w:p>
+            <w:r>
+              <w:t>Could not fetch profile information</w:t>
+            </w:r>
+          </w:p>
+        </w:tc>
+      </w:tr>
+      <w:tr>
+        <w:trPr>
+          <w:trHeight w:val="438"/>
+        </w:trPr>
+        <w:tc>
+          <w:tcPr>
+            <w:tcW w:w="2160" w:type="dxa"/>
+          </w:tcPr>
+          <w:p>
+            <w:r>
+              <w:t>4010</w:t>
+            </w:r>
+          </w:p>
+        </w:tc>
+        <w:tc>
+          <w:tcPr>
+            <w:tcW w:w="7213" w:type="dxa"/>
+          </w:tcPr>
+          <w:p>
+            <w:r>
+              <w:t>Individual client profile not found</w:t>
+            </w:r>
+          </w:p>
+        </w:tc>
+      </w:tr>
+      <w:tr>
+        <w:trPr>
+          <w:trHeight w:val="438"/>
+        </w:trPr>
+        <w:tc>
+          <w:tcPr>
+            <w:tcW w:w="2160" w:type="dxa"/>
+          </w:tcPr>
+          <w:p>
+            <w:r>
+              <w:t>4011</w:t>
+            </w:r>
+          </w:p>
+        </w:tc>
+        <w:tc>
+          <w:tcPr>
+            <w:tcW w:w="7213" w:type="dxa"/>
+          </w:tcPr>
+          <w:p>
+            <w:r>
+              <w:t>Invalid profile type</w:t>
+            </w:r>
+          </w:p>
+        </w:tc>
+      </w:tr>
+      <w:tr>
+        <w:trPr>
+          <w:trHeight w:val="438"/>
+        </w:trPr>
+        <w:tc>
+          <w:tcPr>
+            <w:tcW w:w="2160" w:type="dxa"/>
+          </w:tcPr>
+          <w:p>
+            <w:r>
+              <w:t>8011</w:t>
+            </w:r>
+          </w:p>
+        </w:tc>
+        <w:tc>
+          <w:tcPr>
+            <w:tcW w:w="7213" w:type="dxa"/>
+          </w:tcPr>
+          <w:p>
+            <w:proofErr w:type="spellStart"/>
+            <w:r>
+              <w:t>UserType</w:t>
+            </w:r>
+            <w:proofErr w:type="spellEnd"/>
+            <w:r>
+              <w:t xml:space="preserve"> is Wrong</w:t>
+            </w:r>
+          </w:p>
+        </w:tc>
+      </w:tr>
+      <w:tr>
+        <w:trPr>
+          <w:trHeight w:val="438"/>
+        </w:trPr>
+        <w:tc>
+          <w:tcPr>
+            <w:tcW w:w="2160" w:type="dxa"/>
+          </w:tcPr>
+          <w:p/>
+        </w:tc>
+        <w:tc>
+          <w:tcPr>
+            <w:tcW w:w="7213" w:type="dxa"/>
+          </w:tcPr>
+          <w:p/>
         </w:tc>
       </w:tr>
     </w:tbl>
@@ -624,6 +1003,56 @@
       </w:tblBorders>
     </w:tblPr>
   </w:style>
+  <w:style w:type="paragraph" w:styleId="HTMLPreformatted">
+    <w:name w:val="HTML Preformatted"/>
+    <w:basedOn w:val="Normal"/>
+    <w:link w:val="HTMLPreformattedChar"/>
+    <w:uiPriority w:val="99"/>
+    <w:unhideWhenUsed/>
+    <w:rsid w:val="00E37C7A"/>
+    <w:pPr>
+      <w:tabs>
+        <w:tab w:val="left" w:pos="916"/>
+        <w:tab w:val="left" w:pos="1832"/>
+        <w:tab w:val="left" w:pos="2748"/>
+        <w:tab w:val="left" w:pos="3664"/>
+        <w:tab w:val="left" w:pos="4580"/>
+        <w:tab w:val="left" w:pos="5496"/>
+        <w:tab w:val="left" w:pos="6412"/>
+        <w:tab w:val="left" w:pos="7328"/>
+        <w:tab w:val="left" w:pos="8244"/>
+        <w:tab w:val="left" w:pos="9160"/>
+        <w:tab w:val="left" w:pos="10076"/>
+        <w:tab w:val="left" w:pos="10992"/>
+        <w:tab w:val="left" w:pos="11908"/>
+        <w:tab w:val="left" w:pos="12824"/>
+        <w:tab w:val="left" w:pos="13740"/>
+        <w:tab w:val="left" w:pos="14656"/>
+      </w:tabs>
+      <w:spacing w:after="0" w:line="240" w:lineRule="auto"/>
+    </w:pPr>
+    <w:rPr>
+      <w:rFonts w:ascii="Courier New" w:eastAsia="Times New Roman" w:hAnsi="Courier New" w:cs="Courier New"/>
+      <w:kern w:val="0"/>
+      <w:sz w:val="20"/>
+      <w:szCs w:val="20"/>
+      <w14:ligatures w14:val="none"/>
+    </w:rPr>
+  </w:style>
+  <w:style w:type="character" w:customStyle="1" w:styleId="HTMLPreformattedChar">
+    <w:name w:val="HTML Preformatted Char"/>
+    <w:basedOn w:val="DefaultParagraphFont"/>
+    <w:link w:val="HTMLPreformatted"/>
+    <w:uiPriority w:val="99"/>
+    <w:rsid w:val="00E37C7A"/>
+    <w:rPr>
+      <w:rFonts w:ascii="Courier New" w:eastAsia="Times New Roman" w:hAnsi="Courier New" w:cs="Courier New"/>
+      <w:kern w:val="0"/>
+      <w:sz w:val="20"/>
+      <w:szCs w:val="20"/>
+      <w14:ligatures w14:val="none"/>
+    </w:rPr>
+  </w:style>
 </w:styles>
 </file>
 

</xml_diff>